<commit_message>
Initial description, added PERT diagram
</commit_message>
<xml_diff>
--- a/Documentation/UVOD.docx
+++ b/Documentation/UVOD.docx
@@ -210,29 +210,108 @@
         <w:fldChar w:fldCharType="end"/>
       </w:r>
     </w:p>
-    <w:p>
-      <w:bookmarkStart w:id="1" w:name="_GoBack"/>
-      <w:bookmarkEnd w:id="1"/>
-    </w:p>
+    <w:p/>
     <w:p>
       <w:r>
         <w:t xml:space="preserve">Slika 1 prikazuje WBS dijagram projekta izrađen u sklopu planiranja </w:t>
       </w:r>
+      <w:commentRangeStart w:id="1"/>
+      <w:r>
+        <w:t>projekta</w:t>
+      </w:r>
+      <w:commentRangeEnd w:id="1"/>
+      <w:r>
+        <w:rPr>
+          <w:rStyle w:val="CommentReference"/>
+        </w:rPr>
+        <w:commentReference w:id="1"/>
+      </w:r>
+      <w:r>
+        <w:t xml:space="preserve">. </w:t>
+      </w:r>
+    </w:p>
+    <w:p>
+      <w:pPr>
+        <w:keepNext/>
+      </w:pPr>
       <w:commentRangeStart w:id="2"/>
       <w:r>
-        <w:t>projekta</w:t>
+        <w:rPr>
+          <w:b/>
+          <w:noProof/>
+          <w:sz w:val="32"/>
+          <w:szCs w:val="32"/>
+        </w:rPr>
+        <w:lastRenderedPageBreak/>
+        <w:drawing>
+          <wp:inline distT="0" distB="0" distL="0" distR="0" wp14:anchorId="560BA4EE" wp14:editId="2E7A30CB">
+            <wp:extent cx="3400425" cy="6872974"/>
+            <wp:effectExtent l="0" t="0" r="0" b="4445"/>
+            <wp:docPr id="2" name="Picture 2"/>
+            <wp:cNvGraphicFramePr>
+              <a:graphicFrameLocks xmlns:a="http://schemas.openxmlformats.org/drawingml/2006/main" noChangeAspect="1"/>
+            </wp:cNvGraphicFramePr>
+            <a:graphic xmlns:a="http://schemas.openxmlformats.org/drawingml/2006/main">
+              <a:graphicData uri="http://schemas.openxmlformats.org/drawingml/2006/picture">
+                <pic:pic xmlns:pic="http://schemas.openxmlformats.org/drawingml/2006/picture">
+                  <pic:nvPicPr>
+                    <pic:cNvPr id="2" name="EIAR_PERT_dijagram.jpg"/>
+                    <pic:cNvPicPr/>
+                  </pic:nvPicPr>
+                  <pic:blipFill>
+                    <a:blip r:embed="rId10">
+                      <a:extLst>
+                        <a:ext uri="{28A0092B-C50C-407E-A947-70E740481C1C}">
+                          <a14:useLocalDpi xmlns:a14="http://schemas.microsoft.com/office/drawing/2010/main" val="0"/>
+                        </a:ext>
+                      </a:extLst>
+                    </a:blip>
+                    <a:stretch>
+                      <a:fillRect/>
+                    </a:stretch>
+                  </pic:blipFill>
+                  <pic:spPr>
+                    <a:xfrm>
+                      <a:off x="0" y="0"/>
+                      <a:ext cx="3402184" cy="6876529"/>
+                    </a:xfrm>
+                    <a:prstGeom prst="rect">
+                      <a:avLst/>
+                    </a:prstGeom>
+                  </pic:spPr>
+                </pic:pic>
+              </a:graphicData>
+            </a:graphic>
+          </wp:inline>
+        </w:drawing>
       </w:r>
       <w:commentRangeEnd w:id="2"/>
+    </w:p>
+    <w:p>
+      <w:pPr>
+        <w:pStyle w:val="Caption"/>
+        <w:jc w:val="center"/>
+      </w:pPr>
+      <w:r>
+        <w:t xml:space="preserve">Slika 2. Inicijalni PERT dijagram </w:t>
+      </w:r>
+    </w:p>
+    <w:p>
+      <w:r>
+        <w:t>Na slici 2. vidljiv je PERT dijagram sa početnim i konačnim apsolutnim vremenima te sumama vremena trajanje svih aktivnosti.</w:t>
+      </w:r>
+      <w:bookmarkStart w:id="3" w:name="_GoBack"/>
+      <w:bookmarkEnd w:id="3"/>
+    </w:p>
+    <w:p>
       <w:r>
         <w:rPr>
           <w:rStyle w:val="CommentReference"/>
         </w:rPr>
         <w:commentReference w:id="2"/>
       </w:r>
-      <w:r>
-        <w:t xml:space="preserve">. </w:t>
-      </w:r>
-    </w:p>
+    </w:p>
+    <w:p/>
     <w:sectPr>
       <w:pgSz w:w="12240" w:h="15840"/>
       <w:pgMar w:top="1440" w:right="1440" w:bottom="1440" w:left="1440" w:header="720" w:footer="720" w:gutter="0"/>
@@ -245,7 +324,7 @@
 
 <file path=word/comments.xml><?xml version="1.0" encoding="utf-8"?>
 <w:comments xmlns:wpc="http://schemas.microsoft.com/office/word/2010/wordprocessingCanvas" xmlns:cx="http://schemas.microsoft.com/office/drawing/2014/chartex" xmlns:cx1="http://schemas.microsoft.com/office/drawing/2015/9/8/chartex" xmlns:mc="http://schemas.openxmlformats.org/markup-compatibility/2006" xmlns:o="urn:schemas-microsoft-com:office:office" xmlns:r="http://schemas.openxmlformats.org/officeDocument/2006/relationships" xmlns:m="http://schemas.openxmlformats.org/officeDocument/2006/math" xmlns:v="urn:schemas-microsoft-com:vml" xmlns:wp14="http://schemas.microsoft.com/office/word/2010/wordprocessingDrawing" xmlns:wp="http://schemas.openxmlformats.org/drawingml/2006/wordprocessingDrawing" xmlns:w10="urn:schemas-microsoft-com:office:word" xmlns:w="http://schemas.openxmlformats.org/wordprocessingml/2006/main" xmlns:w14="http://schemas.microsoft.com/office/word/2010/wordml" xmlns:w15="http://schemas.microsoft.com/office/word/2012/wordml" xmlns:w16se="http://schemas.microsoft.com/office/word/2015/wordml/symex" xmlns:wpg="http://schemas.microsoft.com/office/word/2010/wordprocessingGroup" xmlns:wpi="http://schemas.microsoft.com/office/word/2010/wordprocessingInk" xmlns:wne="http://schemas.microsoft.com/office/word/2006/wordml" xmlns:wps="http://schemas.microsoft.com/office/word/2010/wordprocessingShape" mc:Ignorable="w14 w15 w16se wp14">
-  <w:comment w:id="2" w:author="Windows User" w:date="2021-03-21T13:05:00Z" w:initials="WU">
+  <w:comment w:id="1" w:author="Windows User" w:date="2021-03-21T13:05:00Z" w:initials="WU">
     <w:p>
       <w:r>
         <w:rPr>
@@ -270,6 +349,27 @@
       <w:pPr>
         <w:pStyle w:val="CommentText"/>
       </w:pPr>
+    </w:p>
+    <w:p>
+      <w:pPr>
+        <w:pStyle w:val="CommentText"/>
+      </w:pPr>
+    </w:p>
+  </w:comment>
+  <w:comment w:id="2" w:author="Windows User" w:date="2021-03-27T12:23:00Z" w:initials="WU">
+    <w:p>
+      <w:pPr>
+        <w:pStyle w:val="CommentText"/>
+      </w:pPr>
+      <w:r>
+        <w:rPr>
+          <w:rStyle w:val="CommentReference"/>
+        </w:rPr>
+        <w:annotationRef/>
+      </w:r>
+      <w:r>
+        <w:t>Inicijalni PERT dijagram, moguće promjene</w:t>
+      </w:r>
     </w:p>
     <w:p>
       <w:pPr>
@@ -283,6 +383,7 @@
 <file path=word/commentsExtended.xml><?xml version="1.0" encoding="utf-8"?>
 <w15:commentsEx xmlns:wpc="http://schemas.microsoft.com/office/word/2010/wordprocessingCanvas" xmlns:cx="http://schemas.microsoft.com/office/drawing/2014/chartex" xmlns:cx1="http://schemas.microsoft.com/office/drawing/2015/9/8/chartex" xmlns:mc="http://schemas.openxmlformats.org/markup-compatibility/2006" xmlns:o="urn:schemas-microsoft-com:office:office" xmlns:r="http://schemas.openxmlformats.org/officeDocument/2006/relationships" xmlns:m="http://schemas.openxmlformats.org/officeDocument/2006/math" xmlns:v="urn:schemas-microsoft-com:vml" xmlns:wp14="http://schemas.microsoft.com/office/word/2010/wordprocessingDrawing" xmlns:wp="http://schemas.openxmlformats.org/drawingml/2006/wordprocessingDrawing" xmlns:w10="urn:schemas-microsoft-com:office:word" xmlns:w="http://schemas.openxmlformats.org/wordprocessingml/2006/main" xmlns:w14="http://schemas.microsoft.com/office/word/2010/wordml" xmlns:w15="http://schemas.microsoft.com/office/word/2012/wordml" xmlns:w16se="http://schemas.microsoft.com/office/word/2015/wordml/symex" xmlns:wpg="http://schemas.microsoft.com/office/word/2010/wordprocessingGroup" xmlns:wpi="http://schemas.microsoft.com/office/word/2010/wordprocessingInk" xmlns:wne="http://schemas.microsoft.com/office/word/2006/wordml" xmlns:wps="http://schemas.microsoft.com/office/word/2010/wordprocessingShape" mc:Ignorable="w14 w15 w16se wp14">
   <w15:commentEx w15:paraId="38421583" w15:done="0"/>
+  <w15:commentEx w15:paraId="11A5679C" w15:done="0"/>
 </w15:commentsEx>
 </file>
 

</xml_diff>